<commit_message>
Update to #75 Design Document
</commit_message>
<xml_diff>
--- a/design/RS - GH 75 - Customer Owned Assets in ROI.docx
+++ b/design/RS - GH 75 - Customer Owned Assets in ROI.docx
@@ -40,7 +40,7 @@
           <w:szCs w:val="20"/>
         </w:rPr>
       </w:pPr>
-      <w:permStart w:id="1875138638" w:edGrp="everyone"/>
+      <w:permStart w:id="253306925" w:edGrp="everyone"/>
       <w:r>
         <w:rPr>
           <w:rFonts w:ascii="Arial" w:hAnsi="Arial" w:cs="Arial"/>
@@ -56,7 +56,7 @@
         <w:t xml:space="preserve"> </w:t>
       </w:r>
     </w:p>
-    <w:permEnd w:id="1875138638"/>
+    <w:permEnd w:id="253306925"/>
     <w:p>
       <w:pPr>
         <w:pStyle w:val="Title"/>
@@ -93,7 +93,7 @@
           <w:szCs w:val="20"/>
         </w:rPr>
       </w:pPr>
-      <w:permStart w:id="1692209251" w:edGrp="everyone"/>
+      <w:permStart w:id="44260437" w:edGrp="everyone"/>
       <w:r>
         <w:rPr>
           <w:rFonts w:ascii="Arial" w:hAnsi="Arial" w:cs="Arial"/>
@@ -134,7 +134,7 @@
         <w:t>)</w:t>
       </w:r>
     </w:p>
-    <w:permEnd w:id="1692209251"/>
+    <w:permEnd w:id="44260437"/>
     <w:p>
       <w:pPr>
         <w:pStyle w:val="Title"/>
@@ -171,7 +171,7 @@
           <w:szCs w:val="20"/>
         </w:rPr>
       </w:pPr>
-      <w:permStart w:id="1990084758" w:edGrp="everyone"/>
+      <w:permStart w:id="266226099" w:edGrp="everyone"/>
       <w:r>
         <w:rPr>
           <w:rFonts w:ascii="Arial" w:hAnsi="Arial" w:cs="Arial"/>
@@ -419,10 +419,7 @@
       </w:r>
       <w:proofErr w:type="spellStart"/>
       <w:r>
-        <w:t>isCustomerO</w:t>
-      </w:r>
-      <w:r>
-        <w:t>wned</w:t>
+        <w:t>isCustomerOwned</w:t>
       </w:r>
       <w:proofErr w:type="spellEnd"/>
       <w:r>
@@ -531,19 +528,29 @@
           <w:rFonts w:ascii="Arial" w:hAnsi="Arial" w:cs="Arial"/>
           <w:szCs w:val="20"/>
         </w:rPr>
-        <w:t>Line 368:</w:t>
+        <w:t>Line 79</w:t>
+      </w:r>
+      <w:r>
+        <w:rPr>
+          <w:rFonts w:ascii="Arial" w:hAnsi="Arial" w:cs="Arial"/>
+          <w:szCs w:val="20"/>
+        </w:rPr>
+        <w:t>2</w:t>
       </w:r>
     </w:p>
     <w:p>
-      <w:pPr>
-        <w:ind w:left="720"/>
-      </w:pPr>
+      <w:r>
+        <w:tab/>
+      </w:r>
       <w:r>
         <w:rPr>
           <w:rFonts w:ascii="Arial" w:hAnsi="Arial" w:cs="Arial"/>
           <w:szCs w:val="20"/>
         </w:rPr>
-        <w:t>From:</w:t>
+        <w:t>From</w:t>
+      </w:r>
+      <w:r>
+        <w:t>:</w:t>
       </w:r>
     </w:p>
     <w:p>
@@ -556,7 +563,7 @@
       <w:proofErr w:type="spellStart"/>
       <w:proofErr w:type="gramStart"/>
       <w:r>
-        <w:t>containerMaintPerLift</w:t>
+        <w:t>assetCost</w:t>
       </w:r>
       <w:proofErr w:type="spellEnd"/>
       <w:proofErr w:type="gramEnd"/>
@@ -565,15 +572,39 @@
       </w:r>
       <w:proofErr w:type="spellStart"/>
       <w:r>
-        <w:t>atof</w:t>
+        <w:t>totalContainerDepreciation</w:t>
       </w:r>
       <w:proofErr w:type="spellEnd"/>
       <w:r>
-        <w:t>(</w:t>
+        <w:t xml:space="preserve"> + </w:t>
       </w:r>
       <w:proofErr w:type="spellStart"/>
       <w:r>
-        <w:t>containerMaintPerLiftStr</w:t>
+        <w:t>total_compactor_depr_maint</w:t>
+      </w:r>
+      <w:proofErr w:type="spellEnd"/>
+      <w:r>
+        <w:t xml:space="preserve"> + </w:t>
+      </w:r>
+      <w:proofErr w:type="spellStart"/>
+      <w:r>
+        <w:t>totalTruckDepreciation</w:t>
+      </w:r>
+      <w:proofErr w:type="spellEnd"/>
+      <w:r>
+        <w:t xml:space="preserve"> + (</w:t>
+      </w:r>
+      <w:proofErr w:type="spellStart"/>
+      <w:r>
+        <w:t>containerMaintPerLift</w:t>
+      </w:r>
+      <w:proofErr w:type="spellEnd"/>
+      <w:r>
+        <w:t xml:space="preserve"> * </w:t>
+      </w:r>
+      <w:proofErr w:type="spellStart"/>
+      <w:r>
+        <w:t>liftsPerMonth</w:t>
       </w:r>
       <w:proofErr w:type="spellEnd"/>
       <w:r>
@@ -582,6 +613,9 @@
     </w:p>
     <w:p>
       <w:r>
+        <w:rPr>
+          <w:rFonts w:ascii="Arial" w:hAnsi="Arial" w:cs="Arial"/>
+        </w:rPr>
         <w:tab/>
       </w:r>
       <w:r>
@@ -589,7 +623,10 @@
           <w:rFonts w:ascii="Arial" w:hAnsi="Arial" w:cs="Arial"/>
           <w:szCs w:val="20"/>
         </w:rPr>
-        <w:t>To:</w:t>
+        <w:t>To</w:t>
+      </w:r>
+      <w:r>
+        <w:t>:</w:t>
       </w:r>
     </w:p>
     <w:p>
@@ -602,7 +639,7 @@
       <w:proofErr w:type="spellStart"/>
       <w:proofErr w:type="gramStart"/>
       <w:r>
-        <w:t>containerMaintPerLift</w:t>
+        <w:t>assetCost</w:t>
       </w:r>
       <w:proofErr w:type="spellEnd"/>
       <w:proofErr w:type="gramEnd"/>
@@ -611,66 +648,64 @@
       </w:r>
       <w:proofErr w:type="spellStart"/>
       <w:r>
-        <w:t>atof</w:t>
+        <w:t>totalContainerDepreciation</w:t>
       </w:r>
       <w:proofErr w:type="spellEnd"/>
       <w:r>
-        <w:t>(</w:t>
+        <w:t xml:space="preserve"> + </w:t>
       </w:r>
       <w:proofErr w:type="spellStart"/>
       <w:r>
-        <w:t>containerMaintPerLiftStr</w:t>
+        <w:t>total_compactor_depr_maint</w:t>
       </w:r>
       <w:proofErr w:type="spellEnd"/>
       <w:r>
-        <w:t>)</w:t>
-      </w:r>
-      <w:r>
-        <w:rPr>
-          <w:rStyle w:val="pl-k"/>
-        </w:rPr>
-        <w:t xml:space="preserve"> </w:t>
-      </w:r>
-      <w:r>
-        <w:rPr>
-          <w:rStyle w:val="pl-k"/>
-        </w:rPr>
-        <w:t>*</w:t>
-      </w:r>
-      <w:r>
-        <w:t xml:space="preserve"> (</w:t>
-      </w:r>
-      <w:r>
-        <w:rPr>
-          <w:rStyle w:val="pl-c1"/>
-        </w:rPr>
-        <w:t>1</w:t>
-      </w:r>
-      <w:r>
-        <w:t xml:space="preserve"> – </w:t>
+        <w:t xml:space="preserve"> + </w:t>
       </w:r>
       <w:proofErr w:type="spellStart"/>
       <w:r>
-        <w:t>is</w:t>
-      </w:r>
-      <w:r>
-        <w:t>CustomerO</w:t>
-      </w:r>
-      <w:r>
-        <w:t>wned</w:t>
+        <w:t>totalTruckDepreciation</w:t>
       </w:r>
       <w:proofErr w:type="spellEnd"/>
       <w:r>
-        <w:t>)</w:t>
-      </w:r>
-      <w:r>
-        <w:t>;</w:t>
+        <w:t xml:space="preserve"> + (</w:t>
+      </w:r>
+      <w:proofErr w:type="spellStart"/>
+      <w:r>
+        <w:t>containerMaintPerLift</w:t>
+      </w:r>
+      <w:proofErr w:type="spellEnd"/>
+      <w:r>
+        <w:t xml:space="preserve"> * </w:t>
+      </w:r>
+      <w:proofErr w:type="spellStart"/>
+      <w:r>
+        <w:t>liftsPerMonth</w:t>
+      </w:r>
+      <w:proofErr w:type="spellEnd"/>
+      <w:r>
+        <w:t xml:space="preserve"> * (1-isCustomerOwned</w:t>
+      </w:r>
+      <w:bookmarkStart w:id="0" w:name="_GoBack"/>
+      <w:bookmarkEnd w:id="0"/>
+      <w:r>
+        <w:t>);</w:t>
       </w:r>
     </w:p>
     <w:p>
       <w:pPr>
-        <w:pStyle w:val="HTMLPreformatted"/>
-      </w:pPr>
+        <w:rPr>
+          <w:rFonts w:ascii="Arial" w:hAnsi="Arial" w:cs="Arial"/>
+          <w:szCs w:val="20"/>
+        </w:rPr>
+      </w:pPr>
+      <w:r>
+        <w:rPr>
+          <w:rFonts w:ascii="Arial" w:hAnsi="Arial" w:cs="Arial"/>
+          <w:szCs w:val="20"/>
+        </w:rPr>
+        <w:tab/>
+      </w:r>
     </w:p>
     <w:p>
       <w:pPr>
@@ -679,398 +714,16 @@
           <w:szCs w:val="20"/>
         </w:rPr>
       </w:pPr>
-      <w:r>
+    </w:p>
+    <w:p>
+      <w:pPr>
         <w:rPr>
           <w:rFonts w:ascii="Arial" w:hAnsi="Arial" w:cs="Arial"/>
           <w:szCs w:val="20"/>
         </w:rPr>
-        <w:t>Line 782</w:t>
-      </w:r>
+      </w:pPr>
     </w:p>
-    <w:p>
-      <w:r>
-        <w:tab/>
-      </w:r>
-      <w:r>
-        <w:rPr>
-          <w:rFonts w:ascii="Arial" w:hAnsi="Arial" w:cs="Arial"/>
-          <w:szCs w:val="20"/>
-        </w:rPr>
-        <w:t>From</w:t>
-      </w:r>
-      <w:r>
-        <w:t>:</w:t>
-      </w:r>
-    </w:p>
-    <w:p>
-      <w:pPr>
-        <w:pStyle w:val="HTMLPreformatted"/>
-      </w:pPr>
-      <w:r>
-        <w:lastRenderedPageBreak/>
-        <w:tab/>
-      </w:r>
-      <w:proofErr w:type="spellStart"/>
-      <w:r>
-        <w:t>compactor_maint_per_container</w:t>
-      </w:r>
-      <w:proofErr w:type="spellEnd"/>
-      <w:r>
-        <w:t xml:space="preserve"> = </w:t>
-      </w:r>
-      <w:proofErr w:type="spellStart"/>
-      <w:r>
-        <w:t>hasCompactor</w:t>
-      </w:r>
-      <w:proofErr w:type="spellEnd"/>
-      <w:r>
-        <w:t xml:space="preserve"> * </w:t>
-      </w:r>
-      <w:proofErr w:type="spellStart"/>
-      <w:r>
-        <w:t>compactorValue</w:t>
-      </w:r>
-      <w:proofErr w:type="spellEnd"/>
-      <w:r>
-        <w:t xml:space="preserve"> * </w:t>
-      </w:r>
-      <w:proofErr w:type="spellStart"/>
-      <w:r>
-        <w:t>compactor_mainteance_factor</w:t>
-      </w:r>
-      <w:proofErr w:type="spellEnd"/>
-      <w:r>
-        <w:t xml:space="preserve"> / 12;</w:t>
-      </w:r>
-    </w:p>
-    <w:p>
-      <w:r>
-        <w:tab/>
-      </w:r>
-      <w:r>
-        <w:rPr>
-          <w:rFonts w:ascii="Arial" w:hAnsi="Arial" w:cs="Arial"/>
-          <w:szCs w:val="20"/>
-        </w:rPr>
-        <w:t>To</w:t>
-      </w:r>
-      <w:r>
-        <w:t>:</w:t>
-      </w:r>
-    </w:p>
-    <w:p>
-      <w:pPr>
-        <w:pStyle w:val="HTMLPreformatted"/>
-      </w:pPr>
-      <w:r>
-        <w:tab/>
-      </w:r>
-      <w:proofErr w:type="spellStart"/>
-      <w:r>
-        <w:t>compactor_maint_per_container</w:t>
-      </w:r>
-      <w:proofErr w:type="spellEnd"/>
-      <w:r>
-        <w:t xml:space="preserve"> = </w:t>
-      </w:r>
-      <w:proofErr w:type="spellStart"/>
-      <w:r>
-        <w:t>hasCompactor</w:t>
-      </w:r>
-      <w:proofErr w:type="spellEnd"/>
-      <w:r>
-        <w:t xml:space="preserve"> * </w:t>
-      </w:r>
-      <w:proofErr w:type="spellStart"/>
-      <w:r>
-        <w:t>compactorValue</w:t>
-      </w:r>
-      <w:proofErr w:type="spellEnd"/>
-      <w:r>
-        <w:t xml:space="preserve"> * </w:t>
-      </w:r>
-      <w:proofErr w:type="spellStart"/>
-      <w:r>
-        <w:t>compactor_mainteance_factor</w:t>
-      </w:r>
-      <w:proofErr w:type="spellEnd"/>
-      <w:r>
-        <w:t xml:space="preserve"> </w:t>
-      </w:r>
-      <w:r>
-        <w:rPr>
-          <w:rStyle w:val="pl-k"/>
-        </w:rPr>
-        <w:t>*</w:t>
-      </w:r>
-      <w:r>
-        <w:t xml:space="preserve"> (</w:t>
-      </w:r>
-      <w:r>
-        <w:rPr>
-          <w:rStyle w:val="pl-c1"/>
-        </w:rPr>
-        <w:t>1</w:t>
-      </w:r>
-      <w:r>
-        <w:t xml:space="preserve"> – </w:t>
-      </w:r>
-      <w:proofErr w:type="spellStart"/>
-      <w:r>
-        <w:t>isCustomerOwned</w:t>
-      </w:r>
-      <w:proofErr w:type="spellEnd"/>
-      <w:r>
-        <w:t>)</w:t>
-      </w:r>
-      <w:r>
-        <w:t xml:space="preserve"> / 12;</w:t>
-      </w:r>
-    </w:p>
-    <w:p>
-      <w:pPr>
-        <w:rPr>
-          <w:rFonts w:ascii="Arial" w:hAnsi="Arial" w:cs="Arial"/>
-          <w:szCs w:val="20"/>
-        </w:rPr>
-      </w:pPr>
-      <w:r>
-        <w:rPr>
-          <w:rFonts w:ascii="Arial" w:hAnsi="Arial" w:cs="Arial"/>
-          <w:szCs w:val="20"/>
-        </w:rPr>
-        <w:tab/>
-      </w:r>
-    </w:p>
-    <w:p>
-      <w:pPr>
-        <w:pStyle w:val="ListParagraph"/>
-        <w:numPr>
-          <w:ilvl w:val="0"/>
-          <w:numId w:val="26"/>
-        </w:numPr>
-        <w:rPr>
-          <w:rFonts w:ascii="Arial" w:hAnsi="Arial" w:cs="Arial"/>
-          <w:szCs w:val="20"/>
-        </w:rPr>
-      </w:pPr>
-      <w:r>
-        <w:rPr>
-          <w:rFonts w:ascii="Arial" w:hAnsi="Arial" w:cs="Arial"/>
-          <w:szCs w:val="20"/>
-        </w:rPr>
-        <w:t xml:space="preserve">Change </w:t>
-      </w:r>
-      <w:proofErr w:type="spellStart"/>
-      <w:r>
-        <w:rPr>
-          <w:rFonts w:ascii="Arial" w:hAnsi="Arial" w:cs="Arial"/>
-          <w:szCs w:val="20"/>
-        </w:rPr>
-        <w:t>largeContainerPricing</w:t>
-      </w:r>
-      <w:proofErr w:type="spellEnd"/>
-      <w:r>
-        <w:rPr>
-          <w:rFonts w:ascii="Arial" w:hAnsi="Arial" w:cs="Arial"/>
-          <w:szCs w:val="20"/>
-        </w:rPr>
-        <w:t xml:space="preserve"> to check for container ownership in maintenance costs:</w:t>
-      </w:r>
-    </w:p>
-    <w:p>
-      <w:pPr>
-        <w:rPr>
-          <w:rFonts w:ascii="Arial" w:hAnsi="Arial" w:cs="Arial"/>
-          <w:szCs w:val="20"/>
-        </w:rPr>
-      </w:pPr>
-      <w:r>
-        <w:rPr>
-          <w:rFonts w:ascii="Arial" w:hAnsi="Arial" w:cs="Arial"/>
-          <w:szCs w:val="20"/>
-        </w:rPr>
-        <w:t xml:space="preserve">Line </w:t>
-      </w:r>
-      <w:r>
-        <w:rPr>
-          <w:rFonts w:ascii="Arial" w:hAnsi="Arial" w:cs="Arial"/>
-          <w:szCs w:val="20"/>
-        </w:rPr>
-        <w:t>219:</w:t>
-      </w:r>
-    </w:p>
-    <w:p>
-      <w:pPr>
-        <w:rPr>
-          <w:rFonts w:ascii="Arial" w:hAnsi="Arial" w:cs="Arial"/>
-          <w:szCs w:val="20"/>
-        </w:rPr>
-      </w:pPr>
-      <w:r>
-        <w:rPr>
-          <w:rFonts w:ascii="Arial" w:hAnsi="Arial" w:cs="Arial"/>
-          <w:szCs w:val="20"/>
-        </w:rPr>
-        <w:tab/>
-        <w:t>From:</w:t>
-      </w:r>
-    </w:p>
-    <w:p>
-      <w:pPr>
-        <w:pStyle w:val="HTMLPreformatted"/>
-      </w:pPr>
-      <w:r>
-        <w:rPr>
-          <w:rFonts w:ascii="Arial" w:hAnsi="Arial" w:cs="Arial"/>
-        </w:rPr>
-        <w:tab/>
-      </w:r>
-      <w:proofErr w:type="spellStart"/>
-      <w:proofErr w:type="gramStart"/>
-      <w:r>
-        <w:t>containerMntPerHaul</w:t>
-      </w:r>
-      <w:proofErr w:type="spellEnd"/>
-      <w:proofErr w:type="gramEnd"/>
-      <w:r>
-        <w:t xml:space="preserve"> = </w:t>
-      </w:r>
-      <w:proofErr w:type="spellStart"/>
-      <w:r>
-        <w:t>atof</w:t>
-      </w:r>
-      <w:proofErr w:type="spellEnd"/>
-      <w:r>
-        <w:t>(</w:t>
-      </w:r>
-      <w:proofErr w:type="spellStart"/>
-      <w:r>
-        <w:t>containerMaintPerHaulStr</w:t>
-      </w:r>
-      <w:proofErr w:type="spellEnd"/>
-      <w:r>
-        <w:t>);</w:t>
-      </w:r>
-    </w:p>
-    <w:p>
-      <w:pPr>
-        <w:rPr>
-          <w:rFonts w:ascii="Arial" w:hAnsi="Arial" w:cs="Arial"/>
-          <w:szCs w:val="20"/>
-        </w:rPr>
-      </w:pPr>
-      <w:r>
-        <w:rPr>
-          <w:rFonts w:ascii="Arial" w:hAnsi="Arial" w:cs="Arial"/>
-          <w:szCs w:val="20"/>
-        </w:rPr>
-        <w:tab/>
-        <w:t>To:</w:t>
-      </w:r>
-    </w:p>
-    <w:p>
-      <w:pPr>
-        <w:pStyle w:val="HTMLPreformatted"/>
-      </w:pPr>
-      <w:r>
-        <w:rPr>
-          <w:rFonts w:ascii="Arial" w:hAnsi="Arial" w:cs="Arial"/>
-        </w:rPr>
-        <w:tab/>
-      </w:r>
-      <w:proofErr w:type="spellStart"/>
-      <w:proofErr w:type="gramStart"/>
-      <w:r>
-        <w:t>containerMntPerHaul</w:t>
-      </w:r>
-      <w:proofErr w:type="spellEnd"/>
-      <w:proofErr w:type="gramEnd"/>
-      <w:r>
-        <w:t xml:space="preserve"> = </w:t>
-      </w:r>
-      <w:proofErr w:type="spellStart"/>
-      <w:r>
-        <w:t>atof</w:t>
-      </w:r>
-      <w:proofErr w:type="spellEnd"/>
-      <w:r>
-        <w:t>(</w:t>
-      </w:r>
-      <w:proofErr w:type="spellStart"/>
-      <w:r>
-        <w:t>containerMaintPerHaulStr</w:t>
-      </w:r>
-      <w:proofErr w:type="spellEnd"/>
-      <w:r>
-        <w:t>)</w:t>
-      </w:r>
-      <w:r>
-        <w:rPr>
-          <w:b/>
-          <w:bCs/>
-          <w:smallCaps/>
-        </w:rPr>
-        <w:t xml:space="preserve"> </w:t>
-      </w:r>
-      <w:r>
-        <w:t>*</w:t>
-      </w:r>
-      <w:r>
-        <w:t xml:space="preserve"> (</w:t>
-      </w:r>
-      <w:r>
-        <w:t>1</w:t>
-      </w:r>
-      <w:r>
-        <w:t xml:space="preserve"> </w:t>
-      </w:r>
-      <w:r>
-        <w:t>-</w:t>
-      </w:r>
-      <w:r>
-        <w:t xml:space="preserve"> </w:t>
-      </w:r>
-      <w:proofErr w:type="spellStart"/>
-      <w:r>
-        <w:t>isCompactorCustomerOwned</w:t>
-      </w:r>
-      <w:proofErr w:type="spellEnd"/>
-      <w:r>
-        <w:t>)</w:t>
-      </w:r>
-    </w:p>
-    <w:p>
-      <w:pPr>
-        <w:pStyle w:val="HTMLPreformatted"/>
-      </w:pPr>
-    </w:p>
-    <w:p>
-      <w:pPr>
-        <w:rPr>
-          <w:rFonts w:ascii="Arial" w:hAnsi="Arial" w:cs="Arial"/>
-          <w:szCs w:val="20"/>
-        </w:rPr>
-      </w:pPr>
-      <w:r>
-        <w:rPr>
-          <w:rFonts w:ascii="Arial" w:hAnsi="Arial" w:cs="Arial"/>
-          <w:szCs w:val="20"/>
-        </w:rPr>
-        <w:t>Line</w:t>
-      </w:r>
-      <w:bookmarkStart w:id="0" w:name="_GoBack"/>
-      <w:bookmarkEnd w:id="0"/>
-    </w:p>
-    <w:p>
-      <w:pPr>
-        <w:rPr>
-          <w:rFonts w:ascii="Arial" w:hAnsi="Arial" w:cs="Arial"/>
-          <w:szCs w:val="20"/>
-        </w:rPr>
-      </w:pPr>
-    </w:p>
-    <w:permEnd w:id="1990084758"/>
+    <w:permEnd w:id="266226099"/>
     <w:p>
       <w:pPr>
         <w:pStyle w:val="Title"/>
@@ -1101,9 +754,9 @@
           <w:rFonts w:ascii="Arial" w:hAnsi="Arial" w:cs="Arial"/>
         </w:rPr>
       </w:pPr>
-      <w:permStart w:id="1135569524" w:edGrp="everyone"/>
+      <w:permStart w:id="997814120" w:edGrp="everyone"/>
     </w:p>
-    <w:permEnd w:id="1135569524"/>
+    <w:permEnd w:id="997814120"/>
     <w:p>
       <w:pPr>
         <w:pStyle w:val="Title"/>
@@ -1134,14 +787,14 @@
           <w:rFonts w:ascii="Arial" w:hAnsi="Arial" w:cs="Arial"/>
         </w:rPr>
       </w:pPr>
-      <w:permStart w:id="100094988" w:edGrp="everyone"/>
+      <w:permStart w:id="1014126572" w:edGrp="everyone"/>
       <w:r>
         <w:rPr>
           <w:rFonts w:ascii="Arial" w:hAnsi="Arial" w:cs="Arial"/>
         </w:rPr>
         <w:t xml:space="preserve"> </w:t>
       </w:r>
-      <w:permEnd w:id="100094988"/>
+      <w:permEnd w:id="1014126572"/>
     </w:p>
     <w:sectPr>
       <w:headerReference w:type="even" r:id="rId9"/>
@@ -1333,8 +986,8 @@
               <w:b/>
             </w:rPr>
           </w:pPr>
-          <w:permStart w:id="1975194617" w:edGrp="everyone" w:colFirst="3" w:colLast="3"/>
-          <w:permStart w:id="1544117679" w:edGrp="everyone" w:colFirst="1" w:colLast="1"/>
+          <w:permStart w:id="775891034" w:edGrp="everyone" w:colFirst="3" w:colLast="3"/>
+          <w:permStart w:id="111308330" w:edGrp="everyone" w:colFirst="1" w:colLast="1"/>
           <w:r>
             <w:rPr>
               <w:rFonts w:ascii="Arial" w:hAnsi="Arial" w:cs="Arial"/>
@@ -1415,10 +1068,10 @@
               <w:b/>
             </w:rPr>
           </w:pPr>
-          <w:permStart w:id="1120274527" w:edGrp="everyone" w:colFirst="3" w:colLast="3"/>
-          <w:permStart w:id="762537454" w:edGrp="everyone" w:colFirst="1" w:colLast="1"/>
-          <w:permEnd w:id="1975194617"/>
-          <w:permEnd w:id="1544117679"/>
+          <w:permStart w:id="1254695599" w:edGrp="everyone" w:colFirst="3" w:colLast="3"/>
+          <w:permStart w:id="2094610748" w:edGrp="everyone" w:colFirst="1" w:colLast="1"/>
+          <w:permEnd w:id="775891034"/>
+          <w:permEnd w:id="111308330"/>
           <w:r>
             <w:rPr>
               <w:rFonts w:ascii="Arial" w:hAnsi="Arial" w:cs="Arial"/>
@@ -1493,10 +1146,10 @@
               <w:b/>
             </w:rPr>
           </w:pPr>
-          <w:permStart w:id="660033415" w:edGrp="everyone" w:colFirst="3" w:colLast="3"/>
-          <w:permStart w:id="82468853" w:edGrp="everyone" w:colFirst="1" w:colLast="1"/>
-          <w:permEnd w:id="1120274527"/>
-          <w:permEnd w:id="762537454"/>
+          <w:permStart w:id="1873377110" w:edGrp="everyone" w:colFirst="3" w:colLast="3"/>
+          <w:permStart w:id="2135848166" w:edGrp="everyone" w:colFirst="1" w:colLast="1"/>
+          <w:permEnd w:id="1254695599"/>
+          <w:permEnd w:id="2094610748"/>
           <w:r>
             <w:rPr>
               <w:rFonts w:ascii="Arial" w:hAnsi="Arial" w:cs="Arial"/>
@@ -1644,10 +1297,10 @@
               <w:b/>
             </w:rPr>
           </w:pPr>
-          <w:permStart w:id="2079074786" w:edGrp="everyone" w:colFirst="3" w:colLast="3"/>
-          <w:permStart w:id="77029912" w:edGrp="everyone" w:colFirst="1" w:colLast="1"/>
-          <w:permEnd w:id="660033415"/>
-          <w:permEnd w:id="82468853"/>
+          <w:permStart w:id="424351225" w:edGrp="everyone" w:colFirst="3" w:colLast="3"/>
+          <w:permStart w:id="663058650" w:edGrp="everyone" w:colFirst="1" w:colLast="1"/>
+          <w:permEnd w:id="1873377110"/>
+          <w:permEnd w:id="2135848166"/>
           <w:r>
             <w:rPr>
               <w:rFonts w:ascii="Arial" w:hAnsi="Arial" w:cs="Arial"/>
@@ -1716,10 +1369,10 @@
               <w:b/>
             </w:rPr>
           </w:pPr>
-          <w:permStart w:id="2133472085" w:edGrp="everyone" w:colFirst="3" w:colLast="3"/>
-          <w:permStart w:id="1135555355" w:edGrp="everyone" w:colFirst="1" w:colLast="1"/>
-          <w:permEnd w:id="2079074786"/>
-          <w:permEnd w:id="77029912"/>
+          <w:permStart w:id="37832067" w:edGrp="everyone" w:colFirst="3" w:colLast="3"/>
+          <w:permStart w:id="894441110" w:edGrp="everyone" w:colFirst="1" w:colLast="1"/>
+          <w:permEnd w:id="424351225"/>
+          <w:permEnd w:id="663058650"/>
           <w:r>
             <w:rPr>
               <w:rFonts w:ascii="Arial" w:hAnsi="Arial" w:cs="Arial"/>
@@ -1776,8 +1429,8 @@
         </w:p>
       </w:tc>
     </w:tr>
-    <w:permEnd w:id="2133472085"/>
-    <w:permEnd w:id="1135555355"/>
+    <w:permEnd w:id="37832067"/>
+    <w:permEnd w:id="894441110"/>
   </w:tbl>
   <w:p>
     <w:pPr>
@@ -6176,7 +5829,7 @@
 </file>
 
 <file path=customXml/itemProps1.xml><?xml version="1.0" encoding="utf-8"?>
-<ds:datastoreItem xmlns:ds="http://schemas.openxmlformats.org/officeDocument/2006/customXml" ds:itemID="{FF36DAD8-DA4A-4E69-83C0-36E74890888E}">
+<ds:datastoreItem xmlns:ds="http://schemas.openxmlformats.org/officeDocument/2006/customXml" ds:itemID="{773B3D17-444F-464B-B42F-F9BF4FD843C3}">
   <ds:schemaRefs>
     <ds:schemaRef ds:uri="http://schemas.openxmlformats.org/officeDocument/2006/bibliography"/>
   </ds:schemaRefs>

</xml_diff>